<commit_message>
Fix (i hope) slots in print docx control
</commit_message>
<xml_diff>
--- a/templates/contract1_tpl.docx
+++ b/templates/contract1_tpl.docx
@@ -49,7 +49,7 @@
         <w:t xml:space="preserve">                                                                                       </w:t>
       </w:r>
       <w:r>
-        <w:t xml:space="preserve">          </w:t>
+        <w:t xml:space="preserve">       </w:t>
       </w:r>
       <w:r>
         <w:t xml:space="preserve">   </w:t>
@@ -580,6 +580,7 @@
         <w:jc w:val="both"/>
       </w:pPr>
       <w:r>
+        <w:lastRenderedPageBreak/>
         <w:t xml:space="preserve">Приостановить оказание Услуг Заказчику, в случае нарушения Заказчиком сроков оплаты Услуг </w:t>
       </w:r>
       <w:r>
@@ -1016,6 +1017,7 @@
         <w:jc w:val="both"/>
       </w:pPr>
       <w:r>
+        <w:lastRenderedPageBreak/>
         <w:t>расходы по оплате услуг нотариусов, предусмотренные действующим законодательством Российской Федерации о нотариате и Налоговым кодексом Российской Федерации;</w:t>
       </w:r>
     </w:p>
@@ -1358,6 +1360,7 @@
         </w:rPr>
       </w:pPr>
       <w:r>
+        <w:lastRenderedPageBreak/>
         <w:t>Ни одна из Сторон не несет ответственность перед другой Стороной за неисполнение или ненадлежащее исполнение обязательств, обусловленное чрезвычайными и непредотвратимыми при данных условиях обстоятельствами (форс-мажор), если эти обстоятельства существенно повлияли на исполнение Сторонами своих обязательств по настоящему Договору.</w:t>
       </w:r>
     </w:p>
@@ -1712,7 +1715,11 @@
         <w:t>Исполнитель</w:t>
       </w:r>
       <w:r>
-        <w:t xml:space="preserve"> обязуется использовать полученную в ходе оказания услуг в рамках настоящего Договора конфиденциальную информацию исключительно в рамках оказания услуг, предоставлять доступ к ней только лицам, непосредственно участвующим в процессе их оказания (при условии, что указанные лица примут на себя обязательство сохранять в тайне известную им конфиденциальную информацию в течение срока, указанного в п. 7.1 настоящего Договора), и не использовать полученную конфиденциальную информацию в целях, прямо или косвенно наносящих ущерб Заказчику, и/или для получения каких-либо преимуществ и выгод в течение </w:t>
+        <w:t xml:space="preserve"> обязуется использовать полученную в ходе оказания услуг в рамках настоящего Договора конфиденциальную информацию исключительно в рамках оказания услуг, </w:t>
+      </w:r>
+      <w:r>
+        <w:lastRenderedPageBreak/>
+        <w:t xml:space="preserve">предоставлять доступ к ней только лицам, непосредственно участвующим в процессе их оказания (при условии, что указанные лица примут на себя обязательство сохранять в тайне известную им конфиденциальную информацию в течение срока, указанного в п. 7.1 настоящего Договора), и не использовать полученную конфиденциальную информацию в целях, прямо или косвенно наносящих ущерб Заказчику, и/или для получения каких-либо преимуществ и выгод в течение </w:t>
       </w:r>
       <w:r>
         <w:t>срока действия Договора. Исполнитель</w:t>
@@ -2004,6 +2011,7 @@
         <w:jc w:val="both"/>
       </w:pPr>
       <w:r>
+        <w:lastRenderedPageBreak/>
         <w:t>Настоящий Договор составлен в двух экземплярах, имеющих одинаковую юридическую силу, по одному экземпляру для каждой Стороны. Приложение № 1 «Задание Заказчика», Приложение № 2 «Соглашение об оплате услуг по Договору ока</w:t>
       </w:r>
       <w:r>
@@ -3417,9 +3425,6 @@
       </w:r>
       <w:r>
         <w:t xml:space="preserve"> }}</w:t>
-      </w:r>
-      <w:r>
-        <w:t>.</w:t>
       </w:r>
     </w:p>
     <w:p/>

</xml_diff>